<commit_message>
add the new research url
</commit_message>
<xml_diff>
--- a/Interview.docx
+++ b/Interview.docx
@@ -53,6 +53,7 @@
           <w:numId w:val="4"/>
         </w:numPr>
         <w:spacing w:line="360" w:lineRule="auto"/>
+        <w:ind w:left="360"/>
         <w:jc w:val="both"/>
         <w:rPr>
           <w:rFonts w:ascii="Arial" w:hAnsi="Arial" w:cs="Arial"/>
@@ -77,6 +78,7 @@
           <w:numId w:val="15"/>
         </w:numPr>
         <w:spacing w:line="360" w:lineRule="auto"/>
+        <w:ind w:left="360"/>
         <w:jc w:val="both"/>
         <w:rPr>
           <w:rFonts w:ascii="Arial" w:hAnsi="Arial" w:cs="Arial"/>
@@ -97,6 +99,7 @@
       <w:pPr>
         <w:pStyle w:val="ListParagraph"/>
         <w:spacing w:line="360" w:lineRule="auto"/>
+        <w:ind w:left="360"/>
         <w:jc w:val="both"/>
         <w:rPr>
           <w:rFonts w:ascii="Arial" w:hAnsi="Arial" w:cs="Arial"/>
@@ -113,6 +116,7 @@
           <w:numId w:val="4"/>
         </w:numPr>
         <w:spacing w:line="360" w:lineRule="auto"/>
+        <w:ind w:left="360"/>
         <w:jc w:val="both"/>
         <w:rPr>
           <w:rFonts w:ascii="Arial" w:hAnsi="Arial" w:cs="Arial"/>
@@ -137,6 +141,7 @@
           <w:numId w:val="15"/>
         </w:numPr>
         <w:spacing w:line="360" w:lineRule="auto"/>
+        <w:ind w:left="360"/>
         <w:jc w:val="both"/>
         <w:rPr>
           <w:rFonts w:ascii="Arial" w:hAnsi="Arial" w:cs="Arial"/>
@@ -157,6 +162,7 @@
       <w:pPr>
         <w:pStyle w:val="ListParagraph"/>
         <w:spacing w:line="360" w:lineRule="auto"/>
+        <w:ind w:left="360"/>
         <w:jc w:val="both"/>
         <w:rPr>
           <w:rFonts w:ascii="Arial" w:hAnsi="Arial" w:cs="Arial"/>
@@ -173,6 +179,7 @@
           <w:numId w:val="4"/>
         </w:numPr>
         <w:spacing w:line="360" w:lineRule="auto"/>
+        <w:ind w:left="360"/>
         <w:jc w:val="both"/>
         <w:rPr>
           <w:rFonts w:ascii="Arial" w:hAnsi="Arial" w:cs="Arial"/>
@@ -197,42 +204,28 @@
           <w:numId w:val="15"/>
         </w:numPr>
         <w:spacing w:line="360" w:lineRule="auto"/>
-        <w:jc w:val="both"/>
-        <w:rPr>
-          <w:rFonts w:ascii="Arial" w:hAnsi="Arial" w:cs="Arial"/>
-          <w:sz w:val="24"/>
-          <w:szCs w:val="24"/>
-        </w:rPr>
-      </w:pPr>
-      <w:r>
-        <w:rPr>
-          <w:rFonts w:ascii="Arial" w:hAnsi="Arial" w:cs="Arial"/>
-          <w:sz w:val="24"/>
-          <w:szCs w:val="24"/>
-        </w:rPr>
-        <w:t xml:space="preserve">During my free time or holidays, I enjoy relaxing with family, watching movies, playing </w:t>
-      </w:r>
-      <w:r>
-        <w:rPr>
-          <w:rFonts w:ascii="Arial" w:hAnsi="Arial" w:cs="Arial"/>
-          <w:sz w:val="24"/>
-          <w:szCs w:val="24"/>
-        </w:rPr>
-        <w:t>badminton,</w:t>
-      </w:r>
-      <w:r>
-        <w:rPr>
-          <w:rFonts w:ascii="Arial" w:hAnsi="Arial" w:cs="Arial"/>
-          <w:sz w:val="24"/>
-          <w:szCs w:val="24"/>
-        </w:rPr>
-        <w:t xml:space="preserve"> or reading books.</w:t>
+        <w:ind w:left="360"/>
+        <w:jc w:val="both"/>
+        <w:rPr>
+          <w:rFonts w:ascii="Arial" w:hAnsi="Arial" w:cs="Arial"/>
+          <w:sz w:val="24"/>
+          <w:szCs w:val="24"/>
+        </w:rPr>
+      </w:pPr>
+      <w:r>
+        <w:rPr>
+          <w:rFonts w:ascii="Arial" w:hAnsi="Arial" w:cs="Arial"/>
+          <w:sz w:val="24"/>
+          <w:szCs w:val="24"/>
+        </w:rPr>
+        <w:t>During my free time or holidays, I enjoy relaxing with family, watching movies, playing badminton, or reading books.</w:t>
       </w:r>
     </w:p>
     <w:p>
       <w:pPr>
         <w:pStyle w:val="ListParagraph"/>
         <w:spacing w:line="360" w:lineRule="auto"/>
+        <w:ind w:left="360"/>
         <w:jc w:val="both"/>
         <w:rPr>
           <w:rFonts w:ascii="Arial" w:hAnsi="Arial" w:cs="Arial"/>
@@ -249,6 +242,7 @@
           <w:numId w:val="4"/>
         </w:numPr>
         <w:spacing w:line="360" w:lineRule="auto"/>
+        <w:ind w:left="360"/>
         <w:jc w:val="both"/>
         <w:rPr>
           <w:rFonts w:ascii="Arial" w:hAnsi="Arial" w:cs="Arial"/>
@@ -273,26 +267,64 @@
           <w:numId w:val="15"/>
         </w:numPr>
         <w:spacing w:line="360" w:lineRule="auto"/>
-        <w:jc w:val="both"/>
-        <w:rPr>
-          <w:rFonts w:ascii="Arial" w:hAnsi="Arial" w:cs="Arial"/>
-          <w:sz w:val="24"/>
-          <w:szCs w:val="24"/>
-        </w:rPr>
-      </w:pPr>
-      <w:r>
-        <w:rPr>
-          <w:rFonts w:ascii="Arial" w:hAnsi="Arial" w:cs="Arial"/>
-          <w:sz w:val="24"/>
-          <w:szCs w:val="24"/>
-        </w:rPr>
-        <w:t>In my job, meeting deadlines and many times some things testing can be challenging. I manage time by prioritizing tasks and staying organized.</w:t>
+        <w:ind w:left="360"/>
+        <w:jc w:val="both"/>
+        <w:rPr>
+          <w:rFonts w:ascii="Arial" w:hAnsi="Arial" w:cs="Arial"/>
+          <w:sz w:val="24"/>
+          <w:szCs w:val="24"/>
+        </w:rPr>
+      </w:pPr>
+      <w:r>
+        <w:rPr>
+          <w:rFonts w:ascii="Arial" w:hAnsi="Arial" w:cs="Arial"/>
+          <w:sz w:val="24"/>
+          <w:szCs w:val="24"/>
+        </w:rPr>
+        <w:t xml:space="preserve">In my job, meeting deadlines and many times some things testing can be challenging. I manage time by </w:t>
+      </w:r>
+      <w:proofErr w:type="spellStart"/>
+      <w:r>
+        <w:rPr>
+          <w:rFonts w:ascii="Arial" w:hAnsi="Arial" w:cs="Arial"/>
+          <w:sz w:val="24"/>
+          <w:szCs w:val="24"/>
+        </w:rPr>
+        <w:t>prioritising</w:t>
+      </w:r>
+      <w:proofErr w:type="spellEnd"/>
+      <w:r>
+        <w:rPr>
+          <w:rFonts w:ascii="Arial" w:hAnsi="Arial" w:cs="Arial"/>
+          <w:sz w:val="24"/>
+          <w:szCs w:val="24"/>
+        </w:rPr>
+        <w:t xml:space="preserve"> tasks and staying </w:t>
+      </w:r>
+      <w:proofErr w:type="spellStart"/>
+      <w:r>
+        <w:rPr>
+          <w:rFonts w:ascii="Arial" w:hAnsi="Arial" w:cs="Arial"/>
+          <w:sz w:val="24"/>
+          <w:szCs w:val="24"/>
+        </w:rPr>
+        <w:t>organised</w:t>
+      </w:r>
+      <w:proofErr w:type="spellEnd"/>
+      <w:r>
+        <w:rPr>
+          <w:rFonts w:ascii="Arial" w:hAnsi="Arial" w:cs="Arial"/>
+          <w:sz w:val="24"/>
+          <w:szCs w:val="24"/>
+        </w:rPr>
+        <w:t>.</w:t>
       </w:r>
     </w:p>
     <w:p>
       <w:pPr>
         <w:pStyle w:val="ListParagraph"/>
         <w:spacing w:line="360" w:lineRule="auto"/>
+        <w:ind w:left="360"/>
         <w:jc w:val="both"/>
         <w:rPr>
           <w:rFonts w:ascii="Arial" w:hAnsi="Arial" w:cs="Arial"/>
@@ -309,6 +341,7 @@
           <w:numId w:val="4"/>
         </w:numPr>
         <w:spacing w:line="360" w:lineRule="auto"/>
+        <w:ind w:left="360"/>
         <w:jc w:val="both"/>
         <w:rPr>
           <w:rFonts w:ascii="Arial" w:hAnsi="Arial" w:cs="Arial"/>
@@ -333,26 +366,48 @@
           <w:numId w:val="15"/>
         </w:numPr>
         <w:spacing w:line="360" w:lineRule="auto"/>
-        <w:jc w:val="both"/>
-        <w:rPr>
-          <w:rFonts w:ascii="Arial" w:hAnsi="Arial" w:cs="Arial"/>
-          <w:sz w:val="24"/>
-          <w:szCs w:val="24"/>
-        </w:rPr>
-      </w:pPr>
-      <w:r>
-        <w:rPr>
-          <w:rFonts w:ascii="Arial" w:hAnsi="Arial" w:cs="Arial"/>
-          <w:sz w:val="24"/>
-          <w:szCs w:val="24"/>
-        </w:rPr>
-        <w:t>I try to eat well and take short breaks to stretch or meditate during busy periods. Relaxing music helps me unwind.</w:t>
-      </w:r>
+        <w:ind w:left="360"/>
+        <w:jc w:val="both"/>
+        <w:rPr>
+          <w:rFonts w:ascii="Arial" w:hAnsi="Arial" w:cs="Arial"/>
+          <w:sz w:val="24"/>
+          <w:szCs w:val="24"/>
+        </w:rPr>
+      </w:pPr>
+      <w:r>
+        <w:rPr>
+          <w:rFonts w:ascii="Arial" w:hAnsi="Arial" w:cs="Arial"/>
+          <w:sz w:val="24"/>
+          <w:szCs w:val="24"/>
+        </w:rPr>
+        <w:t xml:space="preserve">I try to eat well and take short breaks to stretch or meditate during busy periods. Relaxing music helps me </w:t>
+      </w:r>
+      <w:proofErr w:type="spellStart"/>
+      <w:proofErr w:type="gramStart"/>
+      <w:r>
+        <w:rPr>
+          <w:rFonts w:ascii="Arial" w:hAnsi="Arial" w:cs="Arial"/>
+          <w:sz w:val="24"/>
+          <w:szCs w:val="24"/>
+        </w:rPr>
+        <w:t>unwind.</w:t>
+      </w:r>
+      <w:r>
+        <w:rPr>
+          <w:rFonts w:ascii="Arial" w:hAnsi="Arial" w:cs="Arial"/>
+          <w:sz w:val="24"/>
+          <w:szCs w:val="24"/>
+        </w:rPr>
+        <w:t>s</w:t>
+      </w:r>
+      <w:proofErr w:type="spellEnd"/>
+      <w:proofErr w:type="gramEnd"/>
     </w:p>
     <w:p>
       <w:pPr>
         <w:pStyle w:val="ListParagraph"/>
         <w:spacing w:line="360" w:lineRule="auto"/>
+        <w:ind w:left="360"/>
         <w:jc w:val="both"/>
         <w:rPr>
           <w:rFonts w:ascii="Arial" w:hAnsi="Arial" w:cs="Arial"/>
@@ -369,6 +424,7 @@
           <w:numId w:val="4"/>
         </w:numPr>
         <w:spacing w:line="360" w:lineRule="auto"/>
+        <w:ind w:left="360"/>
         <w:jc w:val="both"/>
         <w:rPr>
           <w:rFonts w:ascii="Arial" w:hAnsi="Arial" w:cs="Arial"/>
@@ -393,6 +449,7 @@
           <w:numId w:val="15"/>
         </w:numPr>
         <w:spacing w:line="360" w:lineRule="auto"/>
+        <w:ind w:left="360"/>
         <w:jc w:val="both"/>
         <w:rPr>
           <w:rFonts w:ascii="Arial" w:hAnsi="Arial" w:cs="Arial"/>
@@ -413,6 +470,7 @@
       <w:pPr>
         <w:pStyle w:val="ListParagraph"/>
         <w:spacing w:line="360" w:lineRule="auto"/>
+        <w:ind w:left="360"/>
         <w:jc w:val="both"/>
         <w:rPr>
           <w:rFonts w:ascii="Arial" w:hAnsi="Arial" w:cs="Arial"/>
@@ -429,6 +487,7 @@
           <w:numId w:val="4"/>
         </w:numPr>
         <w:spacing w:line="360" w:lineRule="auto"/>
+        <w:ind w:left="360"/>
         <w:jc w:val="both"/>
         <w:rPr>
           <w:rFonts w:ascii="Arial" w:hAnsi="Arial" w:cs="Arial"/>
@@ -469,6 +528,7 @@
           <w:numId w:val="15"/>
         </w:numPr>
         <w:spacing w:line="360" w:lineRule="auto"/>
+        <w:ind w:left="360"/>
         <w:jc w:val="both"/>
         <w:rPr>
           <w:rFonts w:ascii="Arial" w:hAnsi="Arial" w:cs="Arial"/>
@@ -505,6 +565,7 @@
       <w:pPr>
         <w:pStyle w:val="ListParagraph"/>
         <w:spacing w:line="360" w:lineRule="auto"/>
+        <w:ind w:left="360"/>
         <w:jc w:val="both"/>
         <w:rPr>
           <w:rFonts w:ascii="Arial" w:hAnsi="Arial" w:cs="Arial"/>
@@ -521,6 +582,7 @@
           <w:numId w:val="4"/>
         </w:numPr>
         <w:spacing w:line="360" w:lineRule="auto"/>
+        <w:ind w:left="360"/>
         <w:jc w:val="both"/>
         <w:rPr>
           <w:rFonts w:ascii="Arial" w:hAnsi="Arial" w:cs="Arial"/>
@@ -545,6 +607,7 @@
           <w:numId w:val="15"/>
         </w:numPr>
         <w:spacing w:line="360" w:lineRule="auto"/>
+        <w:ind w:left="360"/>
         <w:jc w:val="both"/>
         <w:rPr>
           <w:rFonts w:ascii="Arial" w:hAnsi="Arial" w:cs="Arial"/>
@@ -566,6 +629,7 @@
       <w:pPr>
         <w:pStyle w:val="ListParagraph"/>
         <w:spacing w:line="360" w:lineRule="auto"/>
+        <w:ind w:left="360"/>
         <w:jc w:val="both"/>
         <w:rPr>
           <w:rFonts w:ascii="Arial" w:hAnsi="Arial" w:cs="Arial"/>
@@ -582,6 +646,7 @@
           <w:numId w:val="4"/>
         </w:numPr>
         <w:spacing w:line="360" w:lineRule="auto"/>
+        <w:ind w:left="360"/>
         <w:jc w:val="both"/>
         <w:rPr>
           <w:rFonts w:ascii="Arial" w:hAnsi="Arial" w:cs="Arial"/>
@@ -606,6 +671,7 @@
           <w:numId w:val="7"/>
         </w:numPr>
         <w:spacing w:line="360" w:lineRule="auto"/>
+        <w:ind w:left="360"/>
         <w:jc w:val="both"/>
         <w:rPr>
           <w:rFonts w:ascii="Arial" w:hAnsi="Arial" w:cs="Arial"/>
@@ -626,6 +692,7 @@
       <w:pPr>
         <w:pStyle w:val="ListParagraph"/>
         <w:spacing w:line="360" w:lineRule="auto"/>
+        <w:ind w:left="360"/>
         <w:jc w:val="both"/>
         <w:rPr>
           <w:rFonts w:ascii="Arial" w:hAnsi="Arial" w:cs="Arial"/>
@@ -642,6 +709,7 @@
           <w:numId w:val="4"/>
         </w:numPr>
         <w:spacing w:line="360" w:lineRule="auto"/>
+        <w:ind w:left="360"/>
         <w:jc w:val="both"/>
         <w:rPr>
           <w:rFonts w:ascii="Arial" w:hAnsi="Arial" w:cs="Arial"/>
@@ -666,6 +734,7 @@
           <w:numId w:val="7"/>
         </w:numPr>
         <w:spacing w:line="360" w:lineRule="auto"/>
+        <w:ind w:left="360"/>
         <w:jc w:val="both"/>
         <w:rPr>
           <w:rFonts w:ascii="Arial" w:hAnsi="Arial" w:cs="Arial"/>
@@ -686,6 +755,7 @@
       <w:pPr>
         <w:pStyle w:val="ListParagraph"/>
         <w:spacing w:line="360" w:lineRule="auto"/>
+        <w:ind w:left="360"/>
         <w:jc w:val="both"/>
         <w:rPr>
           <w:rFonts w:ascii="Arial" w:hAnsi="Arial" w:cs="Arial"/>
@@ -702,20 +772,37 @@
           <w:numId w:val="4"/>
         </w:numPr>
         <w:spacing w:line="360" w:lineRule="auto"/>
-        <w:jc w:val="both"/>
-        <w:rPr>
-          <w:rFonts w:ascii="Arial" w:hAnsi="Arial" w:cs="Arial"/>
-          <w:sz w:val="24"/>
-          <w:szCs w:val="24"/>
-        </w:rPr>
-      </w:pPr>
-      <w:r>
-        <w:rPr>
-          <w:rFonts w:ascii="Arial" w:hAnsi="Arial" w:cs="Arial"/>
-          <w:sz w:val="24"/>
-          <w:szCs w:val="24"/>
-        </w:rPr>
-        <w:t>what do want to need for physical feeds on your health?</w:t>
+        <w:ind w:left="360"/>
+        <w:jc w:val="both"/>
+        <w:rPr>
+          <w:rFonts w:ascii="Arial" w:hAnsi="Arial" w:cs="Arial"/>
+          <w:sz w:val="24"/>
+          <w:szCs w:val="24"/>
+        </w:rPr>
+      </w:pPr>
+      <w:r>
+        <w:rPr>
+          <w:rFonts w:ascii="Arial" w:hAnsi="Arial" w:cs="Arial"/>
+          <w:sz w:val="24"/>
+          <w:szCs w:val="24"/>
+        </w:rPr>
+        <w:t xml:space="preserve">what do </w:t>
+      </w:r>
+      <w:r>
+        <w:rPr>
+          <w:rFonts w:ascii="Arial" w:hAnsi="Arial" w:cs="Arial"/>
+          <w:sz w:val="24"/>
+          <w:szCs w:val="24"/>
+        </w:rPr>
+        <w:t xml:space="preserve">you </w:t>
+      </w:r>
+      <w:r>
+        <w:rPr>
+          <w:rFonts w:ascii="Arial" w:hAnsi="Arial" w:cs="Arial"/>
+          <w:sz w:val="24"/>
+          <w:szCs w:val="24"/>
+        </w:rPr>
+        <w:t>want to need for physical feeds on your health?</w:t>
       </w:r>
     </w:p>
     <w:p>
@@ -726,6 +813,7 @@
           <w:numId w:val="7"/>
         </w:numPr>
         <w:spacing w:line="360" w:lineRule="auto"/>
+        <w:ind w:left="360"/>
         <w:jc w:val="both"/>
         <w:rPr>
           <w:rFonts w:ascii="Arial" w:hAnsi="Arial" w:cs="Arial"/>
@@ -740,6 +828,715 @@
           <w:szCs w:val="24"/>
         </w:rPr>
         <w:t>For my physical health, I need nutritious meals and some form of exercise regularly to stay active and fit.</w:t>
+      </w:r>
+    </w:p>
+    <w:p>
+      <w:pPr>
+        <w:spacing w:line="360" w:lineRule="auto"/>
+        <w:jc w:val="both"/>
+        <w:rPr>
+          <w:rFonts w:ascii="Arial" w:hAnsi="Arial" w:cs="Arial"/>
+          <w:sz w:val="24"/>
+          <w:szCs w:val="24"/>
+        </w:rPr>
+      </w:pPr>
+    </w:p>
+    <w:p>
+      <w:pPr>
+        <w:rPr>
+          <w:rFonts w:ascii="Arial" w:hAnsi="Arial" w:cs="Arial"/>
+          <w:sz w:val="24"/>
+          <w:szCs w:val="24"/>
+        </w:rPr>
+      </w:pPr>
+      <w:r>
+        <w:rPr>
+          <w:rFonts w:ascii="Arial" w:hAnsi="Arial" w:cs="Arial"/>
+          <w:sz w:val="24"/>
+          <w:szCs w:val="24"/>
+        </w:rPr>
+        <w:br w:type="page"/>
+      </w:r>
+    </w:p>
+    <w:p>
+      <w:pPr>
+        <w:spacing w:line="360" w:lineRule="auto"/>
+        <w:jc w:val="both"/>
+        <w:rPr>
+          <w:rFonts w:ascii="Arial" w:hAnsi="Arial" w:cs="Arial"/>
+          <w:sz w:val="24"/>
+          <w:szCs w:val="24"/>
+        </w:rPr>
+      </w:pPr>
+      <w:r>
+        <w:rPr>
+          <w:rFonts w:ascii="Arial" w:hAnsi="Arial" w:cs="Arial"/>
+          <w:sz w:val="24"/>
+          <w:szCs w:val="24"/>
+        </w:rPr>
+        <w:t xml:space="preserve">The </w:t>
+      </w:r>
+      <w:r>
+        <w:rPr>
+          <w:rFonts w:ascii="Arial" w:hAnsi="Arial" w:cs="Arial"/>
+          <w:sz w:val="24"/>
+          <w:szCs w:val="24"/>
+        </w:rPr>
+        <w:t>Pradesh</w:t>
+      </w:r>
+      <w:r>
+        <w:rPr>
+          <w:rFonts w:ascii="Arial" w:hAnsi="Arial" w:cs="Arial"/>
+          <w:sz w:val="24"/>
+          <w:szCs w:val="24"/>
+        </w:rPr>
+        <w:t xml:space="preserve"> </w:t>
+      </w:r>
+      <w:r>
+        <w:rPr>
+          <w:rFonts w:ascii="Arial" w:hAnsi="Arial" w:cs="Arial"/>
+          <w:sz w:val="24"/>
+          <w:szCs w:val="24"/>
+        </w:rPr>
+        <w:t xml:space="preserve">Sapkota </w:t>
+      </w:r>
+      <w:r>
+        <w:rPr>
+          <w:rFonts w:ascii="Arial" w:hAnsi="Arial" w:cs="Arial"/>
+          <w:sz w:val="24"/>
+          <w:szCs w:val="24"/>
+        </w:rPr>
+        <w:t xml:space="preserve">is a person who works in </w:t>
+      </w:r>
+      <w:r>
+        <w:rPr>
+          <w:rFonts w:ascii="Arial" w:hAnsi="Arial" w:cs="Arial"/>
+          <w:sz w:val="24"/>
+          <w:szCs w:val="24"/>
+        </w:rPr>
+        <w:t xml:space="preserve">Food </w:t>
+      </w:r>
+      <w:r>
+        <w:rPr>
+          <w:rFonts w:ascii="Arial" w:hAnsi="Arial" w:cs="Arial"/>
+          <w:sz w:val="24"/>
+          <w:szCs w:val="24"/>
+        </w:rPr>
+        <w:t>delivery</w:t>
+      </w:r>
+      <w:r>
+        <w:rPr>
+          <w:rFonts w:ascii="Arial" w:hAnsi="Arial" w:cs="Arial"/>
+          <w:sz w:val="24"/>
+          <w:szCs w:val="24"/>
+        </w:rPr>
+        <w:t>.</w:t>
+      </w:r>
+    </w:p>
+    <w:p>
+      <w:pPr>
+        <w:spacing w:line="360" w:lineRule="auto"/>
+        <w:jc w:val="both"/>
+        <w:rPr>
+          <w:rFonts w:ascii="Arial" w:hAnsi="Arial" w:cs="Arial"/>
+          <w:sz w:val="24"/>
+          <w:szCs w:val="24"/>
+        </w:rPr>
+      </w:pPr>
+      <w:r>
+        <w:rPr>
+          <w:rFonts w:ascii="Arial" w:hAnsi="Arial" w:cs="Arial"/>
+          <w:sz w:val="24"/>
+          <w:szCs w:val="24"/>
+        </w:rPr>
+        <w:t>1</w:t>
+      </w:r>
+      <w:r>
+        <w:rPr>
+          <w:rFonts w:ascii="Arial" w:hAnsi="Arial" w:cs="Arial"/>
+          <w:sz w:val="24"/>
+          <w:szCs w:val="24"/>
+        </w:rPr>
+        <w:t xml:space="preserve">. </w:t>
+      </w:r>
+      <w:r>
+        <w:rPr>
+          <w:rFonts w:ascii="Arial" w:hAnsi="Arial" w:cs="Arial"/>
+          <w:sz w:val="24"/>
+          <w:szCs w:val="24"/>
+        </w:rPr>
+        <w:t>How do you manage the work and exercise during your free day, and how many times walking or run for at least minutes per day?</w:t>
+      </w:r>
+    </w:p>
+    <w:p>
+      <w:pPr>
+        <w:pStyle w:val="ListParagraph"/>
+        <w:numPr>
+          <w:ilvl w:val="0"/>
+          <w:numId w:val="7"/>
+        </w:numPr>
+        <w:spacing w:line="360" w:lineRule="auto"/>
+        <w:ind w:left="360"/>
+        <w:jc w:val="both"/>
+        <w:rPr>
+          <w:rFonts w:ascii="Arial" w:hAnsi="Arial" w:cs="Arial"/>
+          <w:sz w:val="24"/>
+          <w:szCs w:val="24"/>
+        </w:rPr>
+      </w:pPr>
+      <w:r>
+        <w:rPr>
+          <w:rFonts w:ascii="Arial" w:hAnsi="Arial" w:cs="Arial"/>
+          <w:sz w:val="24"/>
+          <w:szCs w:val="24"/>
+        </w:rPr>
+        <w:t xml:space="preserve">On Saturday </w:t>
+      </w:r>
+      <w:r>
+        <w:rPr>
+          <w:rFonts w:ascii="Arial" w:hAnsi="Arial" w:cs="Arial"/>
+          <w:sz w:val="24"/>
+          <w:szCs w:val="24"/>
+        </w:rPr>
+        <w:t>I have</w:t>
+      </w:r>
+      <w:r>
+        <w:rPr>
+          <w:rFonts w:ascii="Arial" w:hAnsi="Arial" w:cs="Arial"/>
+          <w:sz w:val="24"/>
+          <w:szCs w:val="24"/>
+        </w:rPr>
+        <w:t xml:space="preserve"> </w:t>
+      </w:r>
+      <w:r>
+        <w:rPr>
+          <w:rFonts w:ascii="Arial" w:hAnsi="Arial" w:cs="Arial"/>
+          <w:sz w:val="24"/>
+          <w:szCs w:val="24"/>
+        </w:rPr>
+        <w:t>full</w:t>
+      </w:r>
+      <w:r>
+        <w:rPr>
+          <w:rFonts w:ascii="Arial" w:hAnsi="Arial" w:cs="Arial"/>
+          <w:sz w:val="24"/>
+          <w:szCs w:val="24"/>
+        </w:rPr>
+        <w:t xml:space="preserve"> free time but on other days morning time </w:t>
+      </w:r>
+      <w:r>
+        <w:rPr>
+          <w:rFonts w:ascii="Arial" w:hAnsi="Arial" w:cs="Arial"/>
+          <w:sz w:val="24"/>
+          <w:szCs w:val="24"/>
+        </w:rPr>
+        <w:t>I</w:t>
+      </w:r>
+      <w:r>
+        <w:rPr>
+          <w:rFonts w:ascii="Arial" w:hAnsi="Arial" w:cs="Arial"/>
+          <w:sz w:val="24"/>
+          <w:szCs w:val="24"/>
+        </w:rPr>
+        <w:t xml:space="preserve"> physically </w:t>
+      </w:r>
+      <w:r>
+        <w:rPr>
+          <w:rFonts w:ascii="Arial" w:hAnsi="Arial" w:cs="Arial"/>
+          <w:sz w:val="24"/>
+          <w:szCs w:val="24"/>
+        </w:rPr>
+        <w:t>exercise</w:t>
+      </w:r>
+      <w:r>
+        <w:rPr>
+          <w:rFonts w:ascii="Arial" w:hAnsi="Arial" w:cs="Arial"/>
+          <w:sz w:val="24"/>
+          <w:szCs w:val="24"/>
+        </w:rPr>
+        <w:t xml:space="preserve"> then in the evening time </w:t>
+      </w:r>
+      <w:r>
+        <w:rPr>
+          <w:rFonts w:ascii="Arial" w:hAnsi="Arial" w:cs="Arial"/>
+          <w:sz w:val="24"/>
+          <w:szCs w:val="24"/>
+        </w:rPr>
+        <w:t>join</w:t>
+      </w:r>
+      <w:r>
+        <w:rPr>
+          <w:rFonts w:ascii="Arial" w:hAnsi="Arial" w:cs="Arial"/>
+          <w:sz w:val="24"/>
+          <w:szCs w:val="24"/>
+        </w:rPr>
+        <w:t xml:space="preserve"> the </w:t>
+      </w:r>
+      <w:r>
+        <w:rPr>
+          <w:rFonts w:ascii="Arial" w:hAnsi="Arial" w:cs="Arial"/>
+          <w:sz w:val="24"/>
+          <w:szCs w:val="24"/>
+        </w:rPr>
+        <w:t>gym</w:t>
+      </w:r>
+      <w:r>
+        <w:rPr>
+          <w:rFonts w:ascii="Arial" w:hAnsi="Arial" w:cs="Arial"/>
+          <w:sz w:val="24"/>
+          <w:szCs w:val="24"/>
+        </w:rPr>
+        <w:t xml:space="preserve"> </w:t>
+      </w:r>
+      <w:r>
+        <w:rPr>
+          <w:rFonts w:ascii="Arial" w:hAnsi="Arial" w:cs="Arial"/>
+          <w:sz w:val="24"/>
+          <w:szCs w:val="24"/>
+        </w:rPr>
+        <w:t xml:space="preserve">training center for 2 hours where walking and </w:t>
+      </w:r>
+      <w:r>
+        <w:rPr>
+          <w:rFonts w:ascii="Arial" w:hAnsi="Arial" w:cs="Arial"/>
+          <w:sz w:val="24"/>
+          <w:szCs w:val="24"/>
+        </w:rPr>
+        <w:t>running</w:t>
+      </w:r>
+      <w:r>
+        <w:rPr>
+          <w:rFonts w:ascii="Arial" w:hAnsi="Arial" w:cs="Arial"/>
+          <w:sz w:val="24"/>
+          <w:szCs w:val="24"/>
+        </w:rPr>
+        <w:t xml:space="preserve"> for around 45 minutes per day.</w:t>
+      </w:r>
+    </w:p>
+    <w:p>
+      <w:pPr>
+        <w:spacing w:line="360" w:lineRule="auto"/>
+        <w:jc w:val="both"/>
+        <w:rPr>
+          <w:rFonts w:ascii="Arial" w:hAnsi="Arial" w:cs="Arial"/>
+          <w:sz w:val="24"/>
+          <w:szCs w:val="24"/>
+        </w:rPr>
+      </w:pPr>
+    </w:p>
+    <w:p>
+      <w:pPr>
+        <w:spacing w:line="360" w:lineRule="auto"/>
+        <w:jc w:val="both"/>
+        <w:rPr>
+          <w:rFonts w:ascii="Arial" w:hAnsi="Arial" w:cs="Arial"/>
+          <w:sz w:val="24"/>
+          <w:szCs w:val="24"/>
+        </w:rPr>
+      </w:pPr>
+      <w:r>
+        <w:rPr>
+          <w:rFonts w:ascii="Arial" w:hAnsi="Arial" w:cs="Arial"/>
+          <w:sz w:val="24"/>
+          <w:szCs w:val="24"/>
+        </w:rPr>
+        <w:t>2) How many hours of sleep are you getting on average each night?</w:t>
+      </w:r>
+    </w:p>
+    <w:p>
+      <w:pPr>
+        <w:pStyle w:val="ListParagraph"/>
+        <w:numPr>
+          <w:ilvl w:val="0"/>
+          <w:numId w:val="7"/>
+        </w:numPr>
+        <w:spacing w:line="360" w:lineRule="auto"/>
+        <w:ind w:left="360"/>
+        <w:jc w:val="both"/>
+        <w:rPr>
+          <w:rFonts w:ascii="Arial" w:hAnsi="Arial" w:cs="Arial"/>
+          <w:sz w:val="24"/>
+          <w:szCs w:val="24"/>
+        </w:rPr>
+      </w:pPr>
+      <w:r>
+        <w:rPr>
+          <w:rFonts w:ascii="Arial" w:hAnsi="Arial" w:cs="Arial"/>
+          <w:sz w:val="24"/>
+          <w:szCs w:val="24"/>
+        </w:rPr>
+        <w:t>I sleep</w:t>
+      </w:r>
+      <w:r>
+        <w:rPr>
+          <w:rFonts w:ascii="Arial" w:hAnsi="Arial" w:cs="Arial"/>
+          <w:sz w:val="24"/>
+          <w:szCs w:val="24"/>
+        </w:rPr>
+        <w:t xml:space="preserve"> around 7 hours from 11 PM to 6 AM.</w:t>
+      </w:r>
+    </w:p>
+    <w:p>
+      <w:pPr>
+        <w:spacing w:line="360" w:lineRule="auto"/>
+        <w:jc w:val="both"/>
+        <w:rPr>
+          <w:rFonts w:ascii="Arial" w:hAnsi="Arial" w:cs="Arial"/>
+          <w:sz w:val="24"/>
+          <w:szCs w:val="24"/>
+        </w:rPr>
+      </w:pPr>
+    </w:p>
+    <w:p>
+      <w:pPr>
+        <w:spacing w:line="360" w:lineRule="auto"/>
+        <w:jc w:val="both"/>
+        <w:rPr>
+          <w:rFonts w:ascii="Arial" w:hAnsi="Arial" w:cs="Arial"/>
+          <w:sz w:val="24"/>
+          <w:szCs w:val="24"/>
+        </w:rPr>
+      </w:pPr>
+      <w:r>
+        <w:rPr>
+          <w:rFonts w:ascii="Arial" w:hAnsi="Arial" w:cs="Arial"/>
+          <w:sz w:val="24"/>
+          <w:szCs w:val="24"/>
+        </w:rPr>
+        <w:t>3) Do you consume a balanced diet with a variety of fruits, vegetables, lean proteins, and whole grains?</w:t>
+      </w:r>
+    </w:p>
+    <w:p>
+      <w:pPr>
+        <w:pStyle w:val="ListParagraph"/>
+        <w:numPr>
+          <w:ilvl w:val="0"/>
+          <w:numId w:val="7"/>
+        </w:numPr>
+        <w:spacing w:line="360" w:lineRule="auto"/>
+        <w:ind w:left="360"/>
+        <w:jc w:val="both"/>
+        <w:rPr>
+          <w:rFonts w:ascii="Arial" w:hAnsi="Arial" w:cs="Arial"/>
+          <w:sz w:val="24"/>
+          <w:szCs w:val="24"/>
+        </w:rPr>
+      </w:pPr>
+      <w:r>
+        <w:rPr>
+          <w:rFonts w:ascii="Arial" w:hAnsi="Arial" w:cs="Arial"/>
+          <w:sz w:val="24"/>
+          <w:szCs w:val="24"/>
+        </w:rPr>
+        <w:t>Yes, I maintain a balanced diet by including a variety of fresh fruits and different food items daily.</w:t>
+      </w:r>
+    </w:p>
+    <w:p>
+      <w:pPr>
+        <w:spacing w:line="360" w:lineRule="auto"/>
+        <w:jc w:val="both"/>
+        <w:rPr>
+          <w:rFonts w:ascii="Arial" w:hAnsi="Arial" w:cs="Arial"/>
+          <w:sz w:val="24"/>
+          <w:szCs w:val="24"/>
+        </w:rPr>
+      </w:pPr>
+    </w:p>
+    <w:p>
+      <w:pPr>
+        <w:spacing w:line="360" w:lineRule="auto"/>
+        <w:jc w:val="both"/>
+        <w:rPr>
+          <w:rFonts w:ascii="Arial" w:hAnsi="Arial" w:cs="Arial"/>
+          <w:sz w:val="24"/>
+          <w:szCs w:val="24"/>
+        </w:rPr>
+      </w:pPr>
+      <w:r>
+        <w:rPr>
+          <w:rFonts w:ascii="Arial" w:hAnsi="Arial" w:cs="Arial"/>
+          <w:sz w:val="24"/>
+          <w:szCs w:val="24"/>
+        </w:rPr>
+        <w:t>5</w:t>
+      </w:r>
+      <w:r>
+        <w:rPr>
+          <w:rFonts w:ascii="Arial" w:hAnsi="Arial" w:cs="Arial"/>
+          <w:sz w:val="24"/>
+          <w:szCs w:val="24"/>
+        </w:rPr>
+        <w:t xml:space="preserve">. </w:t>
+      </w:r>
+      <w:r>
+        <w:rPr>
+          <w:rFonts w:ascii="Arial" w:hAnsi="Arial" w:cs="Arial"/>
+          <w:sz w:val="24"/>
+          <w:szCs w:val="24"/>
+        </w:rPr>
+        <w:t>Are you staying every day feeling physically healthy by doing enough of your work throughout the day?</w:t>
+      </w:r>
+    </w:p>
+    <w:p>
+      <w:pPr>
+        <w:pStyle w:val="ListParagraph"/>
+        <w:numPr>
+          <w:ilvl w:val="0"/>
+          <w:numId w:val="7"/>
+        </w:numPr>
+        <w:spacing w:line="360" w:lineRule="auto"/>
+        <w:ind w:left="360"/>
+        <w:jc w:val="both"/>
+        <w:rPr>
+          <w:rFonts w:ascii="Arial" w:hAnsi="Arial" w:cs="Arial"/>
+          <w:sz w:val="24"/>
+          <w:szCs w:val="24"/>
+        </w:rPr>
+      </w:pPr>
+      <w:r>
+        <w:rPr>
+          <w:rFonts w:ascii="Arial" w:hAnsi="Arial" w:cs="Arial"/>
+          <w:sz w:val="24"/>
+          <w:szCs w:val="24"/>
+        </w:rPr>
+        <w:t>No, I often feel fatigued from my work and recognize the importance of incorporating rest and better time management into my daily routine to maintain physical well-being.</w:t>
+      </w:r>
+    </w:p>
+    <w:p>
+      <w:pPr>
+        <w:spacing w:line="360" w:lineRule="auto"/>
+        <w:jc w:val="both"/>
+        <w:rPr>
+          <w:rFonts w:ascii="Arial" w:hAnsi="Arial" w:cs="Arial"/>
+          <w:sz w:val="24"/>
+          <w:szCs w:val="24"/>
+        </w:rPr>
+      </w:pPr>
+    </w:p>
+    <w:p>
+      <w:pPr>
+        <w:spacing w:line="360" w:lineRule="auto"/>
+        <w:jc w:val="both"/>
+        <w:rPr>
+          <w:rFonts w:ascii="Arial" w:hAnsi="Arial" w:cs="Arial"/>
+          <w:sz w:val="24"/>
+          <w:szCs w:val="24"/>
+        </w:rPr>
+      </w:pPr>
+      <w:r>
+        <w:rPr>
+          <w:rFonts w:ascii="Arial" w:hAnsi="Arial" w:cs="Arial"/>
+          <w:sz w:val="24"/>
+          <w:szCs w:val="24"/>
+        </w:rPr>
+        <w:t>6</w:t>
+      </w:r>
+      <w:r>
+        <w:rPr>
+          <w:rFonts w:ascii="Arial" w:hAnsi="Arial" w:cs="Arial"/>
+          <w:sz w:val="24"/>
+          <w:szCs w:val="24"/>
+        </w:rPr>
+        <w:t xml:space="preserve">. </w:t>
+      </w:r>
+      <w:r>
+        <w:rPr>
+          <w:rFonts w:ascii="Arial" w:hAnsi="Arial" w:cs="Arial"/>
+          <w:sz w:val="24"/>
+          <w:szCs w:val="24"/>
+        </w:rPr>
+        <w:t>Do you take breaks from sedentary activities, such as working at a desk or watching TV, managing stress through techniques like mindfulness, meditation, or relaxation exercises, and performing flexibility exercises, such as stretching or yoga or anything more?</w:t>
+      </w:r>
+    </w:p>
+    <w:p>
+      <w:pPr>
+        <w:pStyle w:val="ListParagraph"/>
+        <w:numPr>
+          <w:ilvl w:val="0"/>
+          <w:numId w:val="7"/>
+        </w:numPr>
+        <w:spacing w:line="360" w:lineRule="auto"/>
+        <w:ind w:left="360"/>
+        <w:jc w:val="both"/>
+        <w:rPr>
+          <w:rFonts w:ascii="Arial" w:hAnsi="Arial" w:cs="Arial"/>
+          <w:sz w:val="24"/>
+          <w:szCs w:val="24"/>
+        </w:rPr>
+      </w:pPr>
+      <w:r>
+        <w:rPr>
+          <w:rFonts w:ascii="Arial" w:hAnsi="Arial" w:cs="Arial"/>
+          <w:sz w:val="24"/>
+          <w:szCs w:val="24"/>
+        </w:rPr>
+        <w:t>Yes, I do take breaks from sedentary activities and incorporate stress management techniques and flexibility exercises. However, I lack sufficient knowledge about how to maintain physical fitness.</w:t>
+      </w:r>
+    </w:p>
+    <w:p>
+      <w:pPr>
+        <w:spacing w:line="360" w:lineRule="auto"/>
+        <w:jc w:val="both"/>
+        <w:rPr>
+          <w:rFonts w:ascii="Arial" w:hAnsi="Arial" w:cs="Arial"/>
+          <w:sz w:val="24"/>
+          <w:szCs w:val="24"/>
+        </w:rPr>
+      </w:pPr>
+    </w:p>
+    <w:p>
+      <w:pPr>
+        <w:spacing w:line="360" w:lineRule="auto"/>
+        <w:jc w:val="both"/>
+        <w:rPr>
+          <w:rFonts w:ascii="Arial" w:hAnsi="Arial" w:cs="Arial"/>
+          <w:sz w:val="24"/>
+          <w:szCs w:val="24"/>
+        </w:rPr>
+      </w:pPr>
+      <w:r>
+        <w:rPr>
+          <w:rFonts w:ascii="Arial" w:hAnsi="Arial" w:cs="Arial"/>
+          <w:sz w:val="24"/>
+          <w:szCs w:val="24"/>
+        </w:rPr>
+        <w:t>7</w:t>
+      </w:r>
+      <w:r>
+        <w:rPr>
+          <w:rFonts w:ascii="Arial" w:hAnsi="Arial" w:cs="Arial"/>
+          <w:sz w:val="24"/>
+          <w:szCs w:val="24"/>
+        </w:rPr>
+        <w:t xml:space="preserve">. </w:t>
+      </w:r>
+      <w:r>
+        <w:rPr>
+          <w:rFonts w:ascii="Arial" w:hAnsi="Arial" w:cs="Arial"/>
+          <w:sz w:val="24"/>
+          <w:szCs w:val="24"/>
+        </w:rPr>
+        <w:t>Would you consider joining a training or fitness-related knowledge application to enhance your physical fitness, based on your current priorities and time management for exercise in your daily or weekly schedule</w:t>
+      </w:r>
+      <w:r>
+        <w:rPr>
+          <w:rFonts w:ascii="Arial" w:hAnsi="Arial" w:cs="Arial"/>
+          <w:sz w:val="24"/>
+          <w:szCs w:val="24"/>
+        </w:rPr>
+        <w:t>?</w:t>
+      </w:r>
+    </w:p>
+    <w:p>
+      <w:pPr>
+        <w:pStyle w:val="ListParagraph"/>
+        <w:numPr>
+          <w:ilvl w:val="0"/>
+          <w:numId w:val="7"/>
+        </w:numPr>
+        <w:spacing w:line="360" w:lineRule="auto"/>
+        <w:ind w:left="360"/>
+        <w:jc w:val="both"/>
+        <w:rPr>
+          <w:rFonts w:ascii="Arial" w:hAnsi="Arial" w:cs="Arial"/>
+          <w:sz w:val="24"/>
+          <w:szCs w:val="24"/>
+        </w:rPr>
+      </w:pPr>
+      <w:r>
+        <w:rPr>
+          <w:rFonts w:ascii="Arial" w:hAnsi="Arial" w:cs="Arial"/>
+          <w:sz w:val="24"/>
+          <w:szCs w:val="24"/>
+        </w:rPr>
+        <w:t>Yes, considering my current priorities and time constraints, joining a training or fitness-related knowledge seems like a practical choice to enhance my physical fitness.</w:t>
+      </w:r>
+    </w:p>
+    <w:p>
+      <w:pPr>
+        <w:spacing w:line="360" w:lineRule="auto"/>
+        <w:jc w:val="both"/>
+        <w:rPr>
+          <w:rFonts w:ascii="Arial" w:hAnsi="Arial" w:cs="Arial"/>
+          <w:sz w:val="24"/>
+          <w:szCs w:val="24"/>
+        </w:rPr>
+      </w:pPr>
+    </w:p>
+    <w:p>
+      <w:pPr>
+        <w:spacing w:line="360" w:lineRule="auto"/>
+        <w:jc w:val="both"/>
+        <w:rPr>
+          <w:rFonts w:ascii="Arial" w:hAnsi="Arial" w:cs="Arial"/>
+          <w:sz w:val="24"/>
+          <w:szCs w:val="24"/>
+        </w:rPr>
+      </w:pPr>
+      <w:r>
+        <w:rPr>
+          <w:rFonts w:ascii="Arial" w:hAnsi="Arial" w:cs="Arial"/>
+          <w:sz w:val="24"/>
+          <w:szCs w:val="24"/>
+        </w:rPr>
+        <w:t>8</w:t>
+      </w:r>
+      <w:r>
+        <w:rPr>
+          <w:rFonts w:ascii="Arial" w:hAnsi="Arial" w:cs="Arial"/>
+          <w:sz w:val="24"/>
+          <w:szCs w:val="24"/>
+        </w:rPr>
+        <w:t>.</w:t>
+      </w:r>
+      <w:r>
+        <w:rPr>
+          <w:rFonts w:ascii="Arial" w:hAnsi="Arial" w:cs="Arial"/>
+          <w:sz w:val="24"/>
+          <w:szCs w:val="24"/>
+        </w:rPr>
+        <w:t xml:space="preserve"> What do you need for your physical fitness to maintain a healthy life?</w:t>
+      </w:r>
+    </w:p>
+    <w:p>
+      <w:pPr>
+        <w:pStyle w:val="ListParagraph"/>
+        <w:numPr>
+          <w:ilvl w:val="0"/>
+          <w:numId w:val="7"/>
+        </w:numPr>
+        <w:spacing w:line="360" w:lineRule="auto"/>
+        <w:ind w:left="360"/>
+        <w:jc w:val="both"/>
+        <w:rPr>
+          <w:rFonts w:ascii="Arial" w:hAnsi="Arial" w:cs="Arial"/>
+          <w:sz w:val="24"/>
+          <w:szCs w:val="24"/>
+        </w:rPr>
+      </w:pPr>
+      <w:r>
+        <w:rPr>
+          <w:rFonts w:ascii="Arial" w:hAnsi="Arial" w:cs="Arial"/>
+          <w:sz w:val="24"/>
+          <w:szCs w:val="24"/>
+        </w:rPr>
+        <w:t xml:space="preserve">I need effective food-eating management, entertainment, and adherence to fitness guidelines, </w:t>
+      </w:r>
+      <w:r>
+        <w:rPr>
+          <w:rFonts w:ascii="Arial" w:hAnsi="Arial" w:cs="Arial"/>
+          <w:sz w:val="24"/>
+          <w:szCs w:val="24"/>
+        </w:rPr>
+        <w:t>Yoga,</w:t>
+      </w:r>
+      <w:r>
+        <w:rPr>
+          <w:rFonts w:ascii="Arial" w:hAnsi="Arial" w:cs="Arial"/>
+          <w:sz w:val="24"/>
+          <w:szCs w:val="24"/>
+        </w:rPr>
+        <w:t xml:space="preserve"> or other physical activity.</w:t>
       </w:r>
     </w:p>
     <w:sectPr>
@@ -2206,7 +3003,7 @@
   <w:abstractNum w:abstractNumId="13" w15:restartNumberingAfterBreak="0">
     <w:nsid w:val="7A887DE2"/>
     <w:multiLevelType w:val="hybridMultilevel"/>
-    <w:tmpl w:val="88C8C6AA"/>
+    <w:tmpl w:val="217AC814"/>
     <w:lvl w:ilvl="0" w:tplc="0409000B">
       <w:start w:val="1"/>
       <w:numFmt w:val="bullet"/>
@@ -2219,7 +3016,7 @@
         <w:rFonts w:ascii="Wingdings" w:hAnsi="Wingdings" w:hint="default"/>
       </w:rPr>
     </w:lvl>
-    <w:lvl w:ilvl="1" w:tplc="04090003" w:tentative="1">
+    <w:lvl w:ilvl="1" w:tplc="04090003">
       <w:start w:val="1"/>
       <w:numFmt w:val="bullet"/>
       <w:lvlText w:val="o"/>
@@ -2877,6 +3674,7 @@
   <w:style w:type="paragraph" w:default="1" w:styleId="Normal">
     <w:name w:val="Normal"/>
     <w:qFormat/>
+    <w:rsid w:val="00775C0F"/>
   </w:style>
   <w:style w:type="character" w:default="1" w:styleId="DefaultParagraphFont">
     <w:name w:val="Default Paragraph Font"/>

</xml_diff>